<commit_message>
fix pptx and pz
</commit_message>
<xml_diff>
--- a/docs/ПЗ.docx
+++ b/docs/ПЗ.docx
@@ -680,7 +680,15 @@
           <w:color w:val="000000"/>
           <w:sz w:val="28"/>
         </w:rPr>
-        <w:t>В браузере перейдите на сайт</w:t>
+        <w:t>Перейти</w:t>
+      </w:r>
+      <w:r>
+        <w:rPr>
+          <w:rFonts w:ascii="Calibri" w:eastAsia="Calibri" w:hAnsi="Calibri" w:cs="Calibri"/>
+          <w:color w:val="000000"/>
+          <w:sz w:val="28"/>
+        </w:rPr>
+        <w:t xml:space="preserve"> на сайт</w:t>
       </w:r>
       <w:r>
         <w:rPr>
@@ -733,7 +741,39 @@
           <w:color w:val="000000"/>
           <w:sz w:val="28"/>
         </w:rPr>
-        <w:t>Зарегистрируйтесь как пользователь или как продавец</w:t>
+        <w:t>Зарегистрир</w:t>
+      </w:r>
+      <w:r>
+        <w:rPr>
+          <w:rFonts w:ascii="Calibri" w:eastAsia="Calibri" w:hAnsi="Calibri" w:cs="Calibri"/>
+          <w:color w:val="000000"/>
+          <w:sz w:val="28"/>
+        </w:rPr>
+        <w:t>оваться</w:t>
+      </w:r>
+      <w:r>
+        <w:rPr>
+          <w:rFonts w:ascii="Calibri" w:eastAsia="Calibri" w:hAnsi="Calibri" w:cs="Calibri"/>
+          <w:color w:val="000000"/>
+          <w:sz w:val="28"/>
+        </w:rPr>
+        <w:t xml:space="preserve"> как </w:t>
+      </w:r>
+      <w:r>
+        <w:rPr>
+          <w:rFonts w:ascii="Calibri" w:eastAsia="Calibri" w:hAnsi="Calibri" w:cs="Calibri"/>
+          <w:color w:val="000000"/>
+          <w:sz w:val="28"/>
+        </w:rPr>
+        <w:t>покупатель</w:t>
+      </w:r>
+      <w:r>
+        <w:rPr>
+          <w:rFonts w:ascii="Calibri" w:eastAsia="Calibri" w:hAnsi="Calibri" w:cs="Calibri"/>
+          <w:color w:val="000000"/>
+          <w:sz w:val="28"/>
+        </w:rPr>
+        <w:t xml:space="preserve"> или как продавец</w:t>
       </w:r>
     </w:p>
     <w:p>
@@ -762,7 +802,31 @@
           <w:color w:val="000000"/>
           <w:sz w:val="28"/>
         </w:rPr>
-        <w:t>Залогиньтесь в созданном аккаунте</w:t>
+        <w:t>Войти</w:t>
+      </w:r>
+      <w:r>
+        <w:rPr>
+          <w:rFonts w:ascii="Calibri" w:eastAsia="Calibri" w:hAnsi="Calibri" w:cs="Calibri"/>
+          <w:color w:val="000000"/>
+          <w:sz w:val="28"/>
+        </w:rPr>
+        <w:t xml:space="preserve"> в созданн</w:t>
+      </w:r>
+      <w:r>
+        <w:rPr>
+          <w:rFonts w:ascii="Calibri" w:eastAsia="Calibri" w:hAnsi="Calibri" w:cs="Calibri"/>
+          <w:color w:val="000000"/>
+          <w:sz w:val="28"/>
+        </w:rPr>
+        <w:t>ый</w:t>
+      </w:r>
+      <w:r>
+        <w:rPr>
+          <w:rFonts w:ascii="Calibri" w:eastAsia="Calibri" w:hAnsi="Calibri" w:cs="Calibri"/>
+          <w:color w:val="000000"/>
+          <w:sz w:val="28"/>
+        </w:rPr>
+        <w:t xml:space="preserve"> аккаунте</w:t>
       </w:r>
     </w:p>
     <w:p>
@@ -791,7 +855,23 @@
           <w:color w:val="000000"/>
           <w:sz w:val="28"/>
         </w:rPr>
-        <w:t>Если вы пользователь:</w:t>
+        <w:t xml:space="preserve">Если вы </w:t>
+      </w:r>
+      <w:r>
+        <w:rPr>
+          <w:rFonts w:ascii="Calibri" w:eastAsia="Calibri" w:hAnsi="Calibri" w:cs="Calibri"/>
+          <w:color w:val="000000"/>
+          <w:sz w:val="28"/>
+        </w:rPr>
+        <w:t>покупатель</w:t>
+      </w:r>
+      <w:r>
+        <w:rPr>
+          <w:rFonts w:ascii="Calibri" w:eastAsia="Calibri" w:hAnsi="Calibri" w:cs="Calibri"/>
+          <w:color w:val="000000"/>
+          <w:sz w:val="28"/>
+        </w:rPr>
+        <w:t>:</w:t>
       </w:r>
     </w:p>
     <w:p>
@@ -833,7 +913,25 @@
           <w:sz w:val="28"/>
           <w:szCs w:val="28"/>
         </w:rPr>
-        <w:t>Изучите списо</w:t>
+        <w:t>Изучит</w:t>
+      </w:r>
+      <w:r>
+        <w:rPr>
+          <w:rFonts w:ascii="Calibri" w:eastAsia="Calibri" w:hAnsi="Calibri" w:cs="Calibri"/>
+          <w:color w:val="000000"/>
+          <w:sz w:val="28"/>
+          <w:szCs w:val="28"/>
+        </w:rPr>
+        <w:t>ь</w:t>
+      </w:r>
+      <w:r>
+        <w:rPr>
+          <w:rFonts w:ascii="Calibri" w:eastAsia="Calibri" w:hAnsi="Calibri" w:cs="Calibri"/>
+          <w:color w:val="000000"/>
+          <w:sz w:val="28"/>
+          <w:szCs w:val="28"/>
+        </w:rPr>
+        <w:t xml:space="preserve"> списо</w:t>
       </w:r>
       <w:r>
         <w:rPr>
@@ -898,7 +996,25 @@
           <w:sz w:val="28"/>
           <w:szCs w:val="28"/>
         </w:rPr>
-        <w:t>Добавьте заинтересовавшие товары в корзину</w:t>
+        <w:t>Добав</w:t>
+      </w:r>
+      <w:r>
+        <w:rPr>
+          <w:rFonts w:ascii="Calibri" w:eastAsia="Calibri" w:hAnsi="Calibri" w:cs="Calibri"/>
+          <w:color w:val="000000"/>
+          <w:sz w:val="28"/>
+          <w:szCs w:val="28"/>
+        </w:rPr>
+        <w:t>ить</w:t>
+      </w:r>
+      <w:r>
+        <w:rPr>
+          <w:rFonts w:ascii="Calibri" w:eastAsia="Calibri" w:hAnsi="Calibri" w:cs="Calibri"/>
+          <w:color w:val="000000"/>
+          <w:sz w:val="28"/>
+          <w:szCs w:val="28"/>
+        </w:rPr>
+        <w:t xml:space="preserve"> заинтересовавшие товары в корзину</w:t>
       </w:r>
     </w:p>
     <w:p>
@@ -954,7 +1070,25 @@
           <w:sz w:val="28"/>
           <w:szCs w:val="28"/>
         </w:rPr>
-        <w:t>Оформите заказ</w:t>
+        <w:t>Оформит</w:t>
+      </w:r>
+      <w:r>
+        <w:rPr>
+          <w:rFonts w:ascii="Calibri" w:eastAsia="Calibri" w:hAnsi="Calibri" w:cs="Calibri"/>
+          <w:color w:val="000000"/>
+          <w:sz w:val="28"/>
+          <w:szCs w:val="28"/>
+        </w:rPr>
+        <w:t>ь</w:t>
+      </w:r>
+      <w:r>
+        <w:rPr>
+          <w:rFonts w:ascii="Calibri" w:eastAsia="Calibri" w:hAnsi="Calibri" w:cs="Calibri"/>
+          <w:color w:val="000000"/>
+          <w:sz w:val="28"/>
+          <w:szCs w:val="28"/>
+        </w:rPr>
+        <w:t xml:space="preserve"> заказ</w:t>
       </w:r>
     </w:p>
     <w:p>
@@ -995,6 +1129,149 @@
           <w:szCs w:val="28"/>
         </w:rPr>
         <w:t>Если вы продавец</w:t>
+      </w:r>
+      <w:r>
+        <w:rPr>
+          <w:rFonts w:ascii="Calibri" w:eastAsia="Calibri" w:hAnsi="Calibri" w:cs="Calibri"/>
+          <w:color w:val="000000"/>
+          <w:sz w:val="28"/>
+          <w:szCs w:val="28"/>
+        </w:rPr>
+        <w:t>:</w:t>
+      </w:r>
+    </w:p>
+    <w:p>
+      <w:pPr>
+        <w:pStyle w:val="af9"/>
+        <w:pBdr>
+          <w:top w:val="none" w:sz="4" w:space="0" w:color="000000"/>
+          <w:left w:val="none" w:sz="4" w:space="0" w:color="000000"/>
+          <w:bottom w:val="none" w:sz="4" w:space="0" w:color="000000"/>
+          <w:right w:val="none" w:sz="4" w:space="0" w:color="000000"/>
+        </w:pBdr>
+        <w:spacing w:after="160" w:line="235" w:lineRule="atLeast"/>
+        <w:ind w:left="1416" w:hanging="708"/>
+        <w:rPr>
+          <w:rFonts w:ascii="Calibri" w:eastAsia="Calibri" w:hAnsi="Calibri" w:cs="Calibri"/>
+          <w:color w:val="000000"/>
+          <w:sz w:val="28"/>
+          <w:szCs w:val="28"/>
+        </w:rPr>
+      </w:pPr>
+      <w:r>
+        <w:rPr>
+          <w:rFonts w:ascii="Calibri" w:eastAsia="Calibri" w:hAnsi="Calibri" w:cs="Calibri"/>
+          <w:color w:val="000000"/>
+        </w:rPr>
+        <w:t>5.1</w:t>
+      </w:r>
+      <w:r>
+        <w:rPr>
+          <w:rFonts w:ascii="Calibri" w:eastAsia="Calibri" w:hAnsi="Calibri" w:cs="Calibri"/>
+          <w:color w:val="000000"/>
+        </w:rPr>
+        <w:t>)</w:t>
+      </w:r>
+      <w:r>
+        <w:rPr>
+          <w:rFonts w:ascii="Calibri" w:eastAsia="Calibri" w:hAnsi="Calibri" w:cs="Calibri"/>
+          <w:color w:val="000000"/>
+        </w:rPr>
+        <w:tab/>
+      </w:r>
+      <w:r>
+        <w:rPr>
+          <w:rFonts w:ascii="Calibri" w:eastAsia="Calibri" w:hAnsi="Calibri" w:cs="Calibri"/>
+          <w:color w:val="000000"/>
+          <w:sz w:val="28"/>
+          <w:szCs w:val="28"/>
+        </w:rPr>
+        <w:t>Выб</w:t>
+      </w:r>
+      <w:r>
+        <w:rPr>
+          <w:rFonts w:ascii="Calibri" w:eastAsia="Calibri" w:hAnsi="Calibri" w:cs="Calibri"/>
+          <w:color w:val="000000"/>
+          <w:sz w:val="28"/>
+          <w:szCs w:val="28"/>
+        </w:rPr>
+        <w:t>рать</w:t>
+      </w:r>
+      <w:r>
+        <w:rPr>
+          <w:rFonts w:ascii="Calibri" w:eastAsia="Calibri" w:hAnsi="Calibri" w:cs="Calibri"/>
+          <w:color w:val="000000"/>
+          <w:sz w:val="28"/>
+          <w:szCs w:val="28"/>
+        </w:rPr>
+        <w:t xml:space="preserve"> категорию и тип товара</w:t>
+      </w:r>
+      <w:r>
+        <w:rPr>
+          <w:rFonts w:ascii="Calibri" w:eastAsia="Calibri" w:hAnsi="Calibri" w:cs="Calibri"/>
+          <w:color w:val="000000"/>
+          <w:sz w:val="28"/>
+          <w:szCs w:val="28"/>
+        </w:rPr>
+        <w:t>, который необходимо выложить на сайт</w:t>
+      </w:r>
+    </w:p>
+    <w:p>
+      <w:pPr>
+        <w:pStyle w:val="af9"/>
+        <w:pBdr>
+          <w:top w:val="none" w:sz="4" w:space="0" w:color="000000"/>
+          <w:left w:val="none" w:sz="4" w:space="0" w:color="000000"/>
+          <w:bottom w:val="none" w:sz="4" w:space="0" w:color="000000"/>
+          <w:right w:val="none" w:sz="4" w:space="0" w:color="000000"/>
+        </w:pBdr>
+        <w:spacing w:after="160" w:line="235" w:lineRule="atLeast"/>
+        <w:ind w:left="1416" w:hanging="708"/>
+        <w:rPr>
+          <w:rFonts w:ascii="Calibri" w:eastAsia="Calibri" w:hAnsi="Calibri" w:cs="Calibri"/>
+          <w:color w:val="000000"/>
+          <w:sz w:val="28"/>
+          <w:szCs w:val="28"/>
+        </w:rPr>
+      </w:pPr>
+      <w:r>
+        <w:rPr>
+          <w:rFonts w:ascii="Calibri" w:eastAsia="Calibri" w:hAnsi="Calibri" w:cs="Calibri"/>
+          <w:color w:val="000000"/>
+        </w:rPr>
+        <w:t>5.2</w:t>
+      </w:r>
+      <w:r>
+        <w:rPr>
+          <w:rFonts w:ascii="Calibri" w:eastAsia="Calibri" w:hAnsi="Calibri" w:cs="Calibri"/>
+          <w:color w:val="000000"/>
+        </w:rPr>
+        <w:t>)</w:t>
+      </w:r>
+      <w:r>
+        <w:rPr>
+          <w:rFonts w:ascii="Calibri" w:eastAsia="Calibri" w:hAnsi="Calibri" w:cs="Calibri"/>
+          <w:color w:val="000000"/>
+        </w:rPr>
+        <w:tab/>
+      </w:r>
+      <w:r>
+        <w:rPr>
+          <w:rFonts w:ascii="Calibri" w:eastAsia="Calibri" w:hAnsi="Calibri" w:cs="Calibri"/>
+          <w:color w:val="000000"/>
+          <w:sz w:val="28"/>
+          <w:szCs w:val="28"/>
+        </w:rPr>
+        <w:t>Заполните все предлагаемые поля</w:t>
+      </w:r>
+      <w:r>
+        <w:rPr>
+          <w:rFonts w:ascii="Calibri" w:eastAsia="Calibri" w:hAnsi="Calibri" w:cs="Calibri"/>
+          <w:color w:val="000000"/>
+          <w:sz w:val="28"/>
+          <w:szCs w:val="28"/>
+        </w:rPr>
+        <w:t xml:space="preserve"> с характеристиками данного товара</w:t>
       </w:r>
     </w:p>
     <w:p>
@@ -1020,7 +1297,7 @@
           <w:rFonts w:ascii="Calibri" w:eastAsia="Calibri" w:hAnsi="Calibri" w:cs="Calibri"/>
           <w:color w:val="000000"/>
         </w:rPr>
-        <w:t>5.1</w:t>
+        <w:t>5.3</w:t>
       </w:r>
       <w:r>
         <w:rPr>
@@ -1043,105 +1320,25 @@
           <w:sz w:val="28"/>
           <w:szCs w:val="28"/>
         </w:rPr>
-        <w:t>Выберите категорию и тип товара</w:t>
+        <w:t>Наж</w:t>
       </w:r>
-    </w:p>
-    <w:p>
-      <w:pPr>
-        <w:pStyle w:val="af9"/>
-        <w:pBdr>
-          <w:top w:val="none" w:sz="4" w:space="0" w:color="000000"/>
-          <w:left w:val="none" w:sz="4" w:space="0" w:color="000000"/>
-          <w:bottom w:val="none" w:sz="4" w:space="0" w:color="000000"/>
-          <w:right w:val="none" w:sz="4" w:space="0" w:color="000000"/>
-        </w:pBdr>
-        <w:spacing w:after="160" w:line="235" w:lineRule="atLeast"/>
-        <w:ind w:left="708"/>
+      <w:r>
         <w:rPr>
           <w:rFonts w:ascii="Calibri" w:eastAsia="Calibri" w:hAnsi="Calibri" w:cs="Calibri"/>
           <w:color w:val="000000"/>
           <w:sz w:val="28"/>
           <w:szCs w:val="28"/>
         </w:rPr>
-      </w:pPr>
-      <w:r>
-        <w:rPr>
-          <w:rFonts w:ascii="Calibri" w:eastAsia="Calibri" w:hAnsi="Calibri" w:cs="Calibri"/>
-          <w:color w:val="000000"/>
-        </w:rPr>
-        <w:t>5.2</w:t>
+        <w:t>ать кнопку</w:t>
       </w:r>
       <w:r>
         <w:rPr>
           <w:rFonts w:ascii="Calibri" w:eastAsia="Calibri" w:hAnsi="Calibri" w:cs="Calibri"/>
           <w:color w:val="000000"/>
-        </w:rPr>
-        <w:t>)</w:t>
-      </w:r>
-      <w:r>
-        <w:rPr>
-          <w:rFonts w:ascii="Calibri" w:eastAsia="Calibri" w:hAnsi="Calibri" w:cs="Calibri"/>
-          <w:color w:val="000000"/>
-        </w:rPr>
-        <w:tab/>
-      </w:r>
-      <w:r>
-        <w:rPr>
-          <w:rFonts w:ascii="Calibri" w:eastAsia="Calibri" w:hAnsi="Calibri" w:cs="Calibri"/>
-          <w:color w:val="000000"/>
           <w:sz w:val="28"/>
           <w:szCs w:val="28"/>
         </w:rPr>
-        <w:t>Заполните все предлагаемые поля</w:t>
-      </w:r>
-    </w:p>
-    <w:p>
-      <w:pPr>
-        <w:pStyle w:val="af9"/>
-        <w:pBdr>
-          <w:top w:val="none" w:sz="4" w:space="0" w:color="000000"/>
-          <w:left w:val="none" w:sz="4" w:space="0" w:color="000000"/>
-          <w:bottom w:val="none" w:sz="4" w:space="0" w:color="000000"/>
-          <w:right w:val="none" w:sz="4" w:space="0" w:color="000000"/>
-        </w:pBdr>
-        <w:spacing w:after="160" w:line="235" w:lineRule="atLeast"/>
-        <w:ind w:left="708"/>
-        <w:rPr>
-          <w:rFonts w:ascii="Calibri" w:eastAsia="Calibri" w:hAnsi="Calibri" w:cs="Calibri"/>
-          <w:color w:val="000000"/>
-          <w:sz w:val="28"/>
-          <w:szCs w:val="28"/>
-        </w:rPr>
-      </w:pPr>
-      <w:r>
-        <w:rPr>
-          <w:rFonts w:ascii="Calibri" w:eastAsia="Calibri" w:hAnsi="Calibri" w:cs="Calibri"/>
-          <w:color w:val="000000"/>
-        </w:rPr>
-        <w:t>5.3</w:t>
-      </w:r>
-      <w:r>
-        <w:rPr>
-          <w:rFonts w:ascii="Calibri" w:eastAsia="Calibri" w:hAnsi="Calibri" w:cs="Calibri"/>
-          <w:color w:val="000000"/>
-        </w:rPr>
-        <w:t>)</w:t>
-      </w:r>
-      <w:r>
-        <w:rPr>
-          <w:rFonts w:ascii="Calibri" w:eastAsia="Calibri" w:hAnsi="Calibri" w:cs="Calibri"/>
-          <w:color w:val="000000"/>
-        </w:rPr>
-        <w:tab/>
-      </w:r>
-      <w:r>
-        <w:rPr>
-          <w:rFonts w:ascii="Calibri" w:eastAsia="Calibri" w:hAnsi="Calibri" w:cs="Calibri"/>
-          <w:color w:val="000000"/>
-          <w:sz w:val="28"/>
-          <w:szCs w:val="28"/>
-        </w:rPr>
-        <w:t>Нажмите «Добавить»</w:t>
+        <w:t xml:space="preserve"> «Добавить»</w:t>
       </w:r>
     </w:p>
     <w:p>
@@ -3186,23 +3383,11 @@
           <w:color w:val="000000"/>
           <w:sz w:val="28"/>
         </w:rPr>
-        <w:t xml:space="preserve"> – </w:t>
-      </w:r>
-      <w:r>
-        <w:rPr>
-          <w:rFonts w:ascii="Calibri" w:eastAsia="Calibri" w:hAnsi="Calibri" w:cs="Calibri"/>
-          <w:color w:val="000000"/>
-          <w:sz w:val="28"/>
-        </w:rPr>
-        <w:t>работа с базой данных</w:t>
+        <w:t xml:space="preserve"> – работа с базой данных</w:t>
       </w:r>
     </w:p>
     <w:p>
       <w:pPr>
-        <w:numPr>
-          <w:ilvl w:val="0"/>
-          <w:numId w:val="2"/>
-        </w:numPr>
         <w:pBdr>
           <w:top w:val="none" w:sz="4" w:space="0" w:color="000000"/>
           <w:left w:val="none" w:sz="4" w:space="0" w:color="000000"/>
@@ -3259,6 +3444,38 @@
           <w:rFonts w:ascii="Calibri" w:eastAsia="Calibri" w:hAnsi="Calibri" w:cs="Calibri"/>
           <w:color w:val="000000"/>
           <w:sz w:val="28"/>
+        </w:rPr>
+        <w:t>Модел</w:t>
+      </w:r>
+      <w:r>
+        <w:rPr>
+          <w:rFonts w:ascii="Calibri" w:eastAsia="Calibri" w:hAnsi="Calibri" w:cs="Calibri"/>
+          <w:color w:val="000000"/>
+          <w:sz w:val="28"/>
+        </w:rPr>
+        <w:t>и</w:t>
+      </w:r>
+      <w:r>
+        <w:rPr>
+          <w:rFonts w:ascii="Calibri" w:eastAsia="Calibri" w:hAnsi="Calibri" w:cs="Calibri"/>
+          <w:color w:val="000000"/>
+          <w:sz w:val="28"/>
+        </w:rPr>
+        <w:t xml:space="preserve"> </w:t>
+      </w:r>
+      <w:r>
+        <w:rPr>
+          <w:rFonts w:ascii="Calibri" w:eastAsia="Calibri" w:hAnsi="Calibri" w:cs="Calibri"/>
+          <w:color w:val="000000"/>
+          <w:sz w:val="28"/>
+        </w:rPr>
+        <w:t>для обработки базой данных (</w:t>
+      </w:r>
+      <w:r>
+        <w:rPr>
+          <w:rFonts w:ascii="Calibri" w:eastAsia="Calibri" w:hAnsi="Calibri" w:cs="Calibri"/>
+          <w:color w:val="000000"/>
+          <w:sz w:val="28"/>
           <w:lang w:val="en-US"/>
         </w:rPr>
         <w:t>Users</w:t>
@@ -3269,7 +3486,32 @@
           <w:color w:val="000000"/>
           <w:sz w:val="28"/>
         </w:rPr>
-        <w:t xml:space="preserve"> – Модель пользователя</w:t>
+        <w:t>,</w:t>
+      </w:r>
+      <w:r>
+        <w:rPr>
+          <w:rFonts w:ascii="Calibri" w:eastAsia="Calibri" w:hAnsi="Calibri" w:cs="Calibri"/>
+          <w:color w:val="000000"/>
+          <w:sz w:val="28"/>
+        </w:rPr>
+        <w:t xml:space="preserve"> </w:t>
+      </w:r>
+      <w:r>
+        <w:rPr>
+          <w:rFonts w:ascii="Calibri" w:eastAsia="Calibri" w:hAnsi="Calibri" w:cs="Calibri"/>
+          <w:color w:val="000000"/>
+          <w:sz w:val="28"/>
+          <w:lang w:val="en-US"/>
+        </w:rPr>
+        <w:t>Products</w:t>
+      </w:r>
+      <w:r>
+        <w:rPr>
+          <w:rFonts w:ascii="Calibri" w:eastAsia="Calibri" w:hAnsi="Calibri" w:cs="Calibri"/>
+          <w:color w:val="000000"/>
+          <w:sz w:val="28"/>
+        </w:rPr>
+        <w:t>)</w:t>
       </w:r>
     </w:p>
     <w:p>
@@ -3289,6 +3531,7 @@
           <w:rFonts w:ascii="Calibri" w:eastAsia="Calibri" w:hAnsi="Calibri" w:cs="Calibri"/>
           <w:color w:val="000000"/>
           <w:sz w:val="28"/>
+          <w:lang w:val="en-US"/>
         </w:rPr>
       </w:pPr>
       <w:r>
@@ -3296,17 +3539,189 @@
           <w:rFonts w:ascii="Calibri" w:eastAsia="Calibri" w:hAnsi="Calibri" w:cs="Calibri"/>
           <w:color w:val="000000"/>
           <w:sz w:val="28"/>
-          <w:lang w:val="en-US"/>
-        </w:rPr>
-        <w:t>Products</w:t>
+        </w:rPr>
+        <w:t>Декораторы</w:t>
       </w:r>
       <w:r>
         <w:rPr>
           <w:rFonts w:ascii="Calibri" w:eastAsia="Calibri" w:hAnsi="Calibri" w:cs="Calibri"/>
           <w:color w:val="000000"/>
           <w:sz w:val="28"/>
-        </w:rPr>
-        <w:t xml:space="preserve"> – Модель продукта </w:t>
+          <w:lang w:val="en-US"/>
+        </w:rPr>
+        <w:t xml:space="preserve"> </w:t>
+      </w:r>
+      <w:r>
+        <w:rPr>
+          <w:rFonts w:ascii="Calibri" w:eastAsia="Calibri" w:hAnsi="Calibri" w:cs="Calibri"/>
+          <w:color w:val="000000"/>
+          <w:sz w:val="28"/>
+        </w:rPr>
+        <w:t>для</w:t>
+      </w:r>
+      <w:r>
+        <w:rPr>
+          <w:rFonts w:ascii="Calibri" w:eastAsia="Calibri" w:hAnsi="Calibri" w:cs="Calibri"/>
+          <w:color w:val="000000"/>
+          <w:sz w:val="28"/>
+          <w:lang w:val="en-US"/>
+        </w:rPr>
+        <w:t xml:space="preserve"> </w:t>
+      </w:r>
+      <w:r>
+        <w:rPr>
+          <w:rFonts w:ascii="Calibri" w:eastAsia="Calibri" w:hAnsi="Calibri" w:cs="Calibri"/>
+          <w:color w:val="000000"/>
+          <w:sz w:val="28"/>
+        </w:rPr>
+        <w:t>работы</w:t>
+      </w:r>
+      <w:r>
+        <w:rPr>
+          <w:rFonts w:ascii="Calibri" w:eastAsia="Calibri" w:hAnsi="Calibri" w:cs="Calibri"/>
+          <w:color w:val="000000"/>
+          <w:sz w:val="28"/>
+          <w:lang w:val="en-US"/>
+        </w:rPr>
+        <w:t xml:space="preserve"> </w:t>
+      </w:r>
+      <w:r>
+        <w:rPr>
+          <w:rFonts w:ascii="Calibri" w:eastAsia="Calibri" w:hAnsi="Calibri" w:cs="Calibri"/>
+          <w:color w:val="000000"/>
+          <w:sz w:val="28"/>
+        </w:rPr>
+        <w:t>с</w:t>
+      </w:r>
+      <w:r>
+        <w:rPr>
+          <w:rFonts w:ascii="Calibri" w:eastAsia="Calibri" w:hAnsi="Calibri" w:cs="Calibri"/>
+          <w:color w:val="000000"/>
+          <w:sz w:val="28"/>
+          <w:lang w:val="en-US"/>
+        </w:rPr>
+        <w:t xml:space="preserve"> </w:t>
+      </w:r>
+      <w:r>
+        <w:rPr>
+          <w:rFonts w:ascii="Calibri" w:eastAsia="Calibri" w:hAnsi="Calibri" w:cs="Calibri"/>
+          <w:color w:val="000000"/>
+          <w:sz w:val="28"/>
+          <w:lang w:val="en-US"/>
+        </w:rPr>
+        <w:t>flask</w:t>
+      </w:r>
+      <w:r>
+        <w:rPr>
+          <w:rFonts w:ascii="Calibri" w:eastAsia="Calibri" w:hAnsi="Calibri" w:cs="Calibri"/>
+          <w:color w:val="000000"/>
+          <w:sz w:val="28"/>
+          <w:lang w:val="en-US"/>
+        </w:rPr>
+        <w:t xml:space="preserve"> (</w:t>
+      </w:r>
+      <w:r>
+        <w:rPr>
+          <w:rFonts w:ascii="Calibri" w:eastAsia="Calibri" w:hAnsi="Calibri" w:cs="Calibri"/>
+          <w:color w:val="000000"/>
+          <w:sz w:val="28"/>
+          <w:lang w:val="en-US"/>
+        </w:rPr>
+        <w:t>route</w:t>
+      </w:r>
+      <w:r>
+        <w:rPr>
+          <w:rFonts w:ascii="Calibri" w:eastAsia="Calibri" w:hAnsi="Calibri" w:cs="Calibri"/>
+          <w:color w:val="000000"/>
+          <w:sz w:val="28"/>
+          <w:lang w:val="en-US"/>
+        </w:rPr>
+        <w:t xml:space="preserve">, </w:t>
+      </w:r>
+      <w:proofErr w:type="spellStart"/>
+      <w:r>
+        <w:rPr>
+          <w:rFonts w:ascii="Calibri" w:eastAsia="Calibri" w:hAnsi="Calibri" w:cs="Calibri"/>
+          <w:color w:val="000000"/>
+          <w:sz w:val="28"/>
+          <w:lang w:val="en-US"/>
+        </w:rPr>
+        <w:t>ipp</w:t>
+      </w:r>
+      <w:r>
+        <w:rPr>
+          <w:rFonts w:ascii="Calibri" w:eastAsia="Calibri" w:hAnsi="Calibri" w:cs="Calibri"/>
+          <w:color w:val="000000"/>
+          <w:sz w:val="28"/>
+          <w:lang w:val="en-US"/>
+        </w:rPr>
+        <w:t>_</w:t>
+      </w:r>
+      <w:r>
+        <w:rPr>
+          <w:rFonts w:ascii="Calibri" w:eastAsia="Calibri" w:hAnsi="Calibri" w:cs="Calibri"/>
+          <w:color w:val="000000"/>
+          <w:sz w:val="28"/>
+          <w:lang w:val="en-US"/>
+        </w:rPr>
+        <w:t>required</w:t>
+      </w:r>
+      <w:proofErr w:type="spellEnd"/>
+      <w:r>
+        <w:rPr>
+          <w:rFonts w:ascii="Calibri" w:eastAsia="Calibri" w:hAnsi="Calibri" w:cs="Calibri"/>
+          <w:color w:val="000000"/>
+          <w:sz w:val="28"/>
+          <w:lang w:val="en-US"/>
+        </w:rPr>
+        <w:t xml:space="preserve">, </w:t>
+      </w:r>
+      <w:proofErr w:type="spellStart"/>
+      <w:r>
+        <w:rPr>
+          <w:rFonts w:ascii="Calibri" w:eastAsia="Calibri" w:hAnsi="Calibri" w:cs="Calibri"/>
+          <w:color w:val="000000"/>
+          <w:sz w:val="28"/>
+          <w:lang w:val="en-US"/>
+        </w:rPr>
+        <w:t>ipp</w:t>
+      </w:r>
+      <w:r>
+        <w:rPr>
+          <w:rFonts w:ascii="Calibri" w:eastAsia="Calibri" w:hAnsi="Calibri" w:cs="Calibri"/>
+          <w:color w:val="000000"/>
+          <w:sz w:val="28"/>
+          <w:lang w:val="en-US"/>
+        </w:rPr>
+        <w:t>_</w:t>
+      </w:r>
+      <w:r>
+        <w:rPr>
+          <w:rFonts w:ascii="Calibri" w:eastAsia="Calibri" w:hAnsi="Calibri" w:cs="Calibri"/>
+          <w:color w:val="000000"/>
+          <w:sz w:val="28"/>
+          <w:lang w:val="en-US"/>
+        </w:rPr>
+        <w:t>not_</w:t>
+      </w:r>
+      <w:r>
+        <w:rPr>
+          <w:rFonts w:ascii="Calibri" w:eastAsia="Calibri" w:hAnsi="Calibri" w:cs="Calibri"/>
+          <w:color w:val="000000"/>
+          <w:sz w:val="28"/>
+          <w:lang w:val="en-US"/>
+        </w:rPr>
+        <w:t>required</w:t>
+      </w:r>
+      <w:proofErr w:type="spellEnd"/>
+      <w:r>
+        <w:rPr>
+          <w:rFonts w:ascii="Calibri" w:eastAsia="Calibri" w:hAnsi="Calibri" w:cs="Calibri"/>
+          <w:color w:val="000000"/>
+          <w:sz w:val="28"/>
+          <w:lang w:val="en-US"/>
+        </w:rPr>
+        <w:t>)</w:t>
       </w:r>
     </w:p>
     <w:p>
@@ -3315,6 +3730,7 @@
           <w:rFonts w:ascii="Calibri" w:eastAsia="Calibri" w:hAnsi="Calibri" w:cs="Calibri"/>
           <w:color w:val="000000"/>
           <w:sz w:val="28"/>
+          <w:lang w:val="en-US"/>
         </w:rPr>
       </w:pPr>
       <w:r>
@@ -3322,6 +3738,7 @@
           <w:rFonts w:ascii="Calibri" w:eastAsia="Calibri" w:hAnsi="Calibri" w:cs="Calibri"/>
           <w:color w:val="000000"/>
           <w:sz w:val="28"/>
+          <w:lang w:val="en-US"/>
         </w:rPr>
         <w:br w:type="page"/>
       </w:r>
@@ -3337,6 +3754,7 @@
         <w:spacing w:after="160" w:line="235" w:lineRule="atLeast"/>
         <w:rPr>
           <w:rFonts w:ascii="Calibri" w:eastAsia="Calibri" w:hAnsi="Calibri" w:cs="Calibri"/>
+          <w:lang w:val="en-US"/>
         </w:rPr>
       </w:pPr>
     </w:p>
@@ -3352,18 +3770,27 @@
         <w:rPr>
           <w:rFonts w:ascii="Calibri" w:eastAsia="Calibri" w:hAnsi="Calibri" w:cs="Calibri"/>
           <w:color w:val="000000"/>
-          <w:sz w:val="72"/>
-          <w:szCs w:val="72"/>
+          <w:sz w:val="56"/>
+          <w:szCs w:val="56"/>
         </w:rPr>
       </w:pPr>
       <w:r>
         <w:rPr>
           <w:rFonts w:ascii="Calibri" w:eastAsia="Calibri" w:hAnsi="Calibri" w:cs="Calibri"/>
           <w:color w:val="000000"/>
-          <w:sz w:val="72"/>
-          <w:szCs w:val="72"/>
-        </w:rPr>
-        <w:t>Скриншоты:</w:t>
+          <w:sz w:val="56"/>
+          <w:szCs w:val="56"/>
+        </w:rPr>
+        <w:t>Демонстрация работы программы</w:t>
+      </w:r>
+      <w:r>
+        <w:rPr>
+          <w:rFonts w:ascii="Calibri" w:eastAsia="Calibri" w:hAnsi="Calibri" w:cs="Calibri"/>
+          <w:color w:val="000000"/>
+          <w:sz w:val="56"/>
+          <w:szCs w:val="56"/>
+        </w:rPr>
+        <w:t>:</w:t>
       </w:r>
     </w:p>
     <w:p>
@@ -4850,7 +5277,6 @@
   <w:style w:type="character" w:default="1" w:styleId="a0">
     <w:name w:val="Default Paragraph Font"/>
     <w:uiPriority w:val="1"/>
-    <w:semiHidden/>
     <w:unhideWhenUsed/>
   </w:style>
   <w:style w:type="table" w:default="1" w:styleId="a1">

</xml_diff>